<commit_message>
feat: make player at fixed distance from camera
</commit_message>
<xml_diff>
--- a/Requirements.docx
+++ b/Requirements.docx
@@ -139,51 +139,7 @@
           <w:sz w:val="28"/>
           <w:szCs w:val="28"/>
         </w:rPr>
-        <w:t xml:space="preserve">objects (player – </w:t>
-      </w:r>
-      <w:proofErr w:type="gramStart"/>
-      <w:r>
-        <w:rPr>
-          <w:sz w:val="28"/>
-          <w:szCs w:val="28"/>
-        </w:rPr>
-        <w:t>coins(</w:t>
-      </w:r>
-      <w:proofErr w:type="gramEnd"/>
-      <w:r>
-        <w:rPr>
-          <w:sz w:val="28"/>
-          <w:szCs w:val="28"/>
-        </w:rPr>
-        <w:t xml:space="preserve">Pepsi cans) – obstacles(jump over) , </w:t>
-      </w:r>
-      <w:r>
-        <w:rPr>
-          <w:sz w:val="28"/>
-          <w:szCs w:val="28"/>
-        </w:rPr>
-        <w:t>obstacles(</w:t>
-      </w:r>
-      <w:r>
-        <w:rPr>
-          <w:sz w:val="28"/>
-          <w:szCs w:val="28"/>
-        </w:rPr>
-        <w:t>slide down</w:t>
-      </w:r>
-      <w:r>
-        <w:rPr>
-          <w:sz w:val="28"/>
-          <w:szCs w:val="28"/>
-        </w:rPr>
-        <w:t xml:space="preserve">) </w:t>
-      </w:r>
-      <w:r>
-        <w:rPr>
-          <w:sz w:val="28"/>
-          <w:szCs w:val="28"/>
-        </w:rPr>
-        <w:t>, college buildings).</w:t>
+        <w:t>objects (player – coins(Pepsi cans) – obstacles(jump over) , obstacles(slide down) , college buildings).</w:t>
       </w:r>
     </w:p>
     <w:p>
@@ -344,6 +300,51 @@
           <w:szCs w:val="28"/>
         </w:rPr>
         <w:t>Define Game Logic.</w:t>
+      </w:r>
+    </w:p>
+    <w:p>
+      <w:pPr>
+        <w:pStyle w:val="ListParagraph"/>
+        <w:rPr>
+          <w:sz w:val="28"/>
+          <w:szCs w:val="28"/>
+        </w:rPr>
+      </w:pPr>
+    </w:p>
+    <w:p>
+      <w:pPr>
+        <w:pStyle w:val="ListParagraph"/>
+        <w:rPr>
+          <w:sz w:val="28"/>
+          <w:szCs w:val="28"/>
+        </w:rPr>
+      </w:pPr>
+      <w:r>
+        <w:rPr>
+          <w:sz w:val="28"/>
+          <w:szCs w:val="28"/>
+        </w:rPr>
+        <w:t xml:space="preserve">Notes: </w:t>
+      </w:r>
+    </w:p>
+    <w:p>
+      <w:pPr>
+        <w:pStyle w:val="ListParagraph"/>
+        <w:numPr>
+          <w:ilvl w:val="0"/>
+          <w:numId w:val="3"/>
+        </w:numPr>
+        <w:rPr>
+          <w:sz w:val="28"/>
+          <w:szCs w:val="28"/>
+        </w:rPr>
+      </w:pPr>
+      <w:r>
+        <w:rPr>
+          <w:sz w:val="28"/>
+          <w:szCs w:val="28"/>
+        </w:rPr>
+        <w:t>The camera moves in x-direction with time</w:t>
       </w:r>
     </w:p>
     <w:sectPr>
@@ -448,6 +449,95 @@
     </w:lvl>
   </w:abstractNum>
   <w:abstractNum w:abstractNumId="1" w15:restartNumberingAfterBreak="0">
+    <w:nsid w:val="1B013758"/>
+    <w:multiLevelType w:val="hybridMultilevel"/>
+    <w:tmpl w:val="1004CD76"/>
+    <w:lvl w:ilvl="0" w:tplc="513CBF3C">
+      <w:start w:val="1"/>
+      <w:numFmt w:val="decimal"/>
+      <w:lvlText w:val="%1-"/>
+      <w:lvlJc w:val="left"/>
+      <w:pPr>
+        <w:ind w:left="1080" w:hanging="360"/>
+      </w:pPr>
+      <w:rPr>
+        <w:rFonts w:hint="default"/>
+      </w:rPr>
+    </w:lvl>
+    <w:lvl w:ilvl="1" w:tplc="04090019" w:tentative="1">
+      <w:start w:val="1"/>
+      <w:numFmt w:val="lowerLetter"/>
+      <w:lvlText w:val="%2."/>
+      <w:lvlJc w:val="left"/>
+      <w:pPr>
+        <w:ind w:left="1800" w:hanging="360"/>
+      </w:pPr>
+    </w:lvl>
+    <w:lvl w:ilvl="2" w:tplc="0409001B" w:tentative="1">
+      <w:start w:val="1"/>
+      <w:numFmt w:val="lowerRoman"/>
+      <w:lvlText w:val="%3."/>
+      <w:lvlJc w:val="right"/>
+      <w:pPr>
+        <w:ind w:left="2520" w:hanging="180"/>
+      </w:pPr>
+    </w:lvl>
+    <w:lvl w:ilvl="3" w:tplc="0409000F" w:tentative="1">
+      <w:start w:val="1"/>
+      <w:numFmt w:val="decimal"/>
+      <w:lvlText w:val="%4."/>
+      <w:lvlJc w:val="left"/>
+      <w:pPr>
+        <w:ind w:left="3240" w:hanging="360"/>
+      </w:pPr>
+    </w:lvl>
+    <w:lvl w:ilvl="4" w:tplc="04090019" w:tentative="1">
+      <w:start w:val="1"/>
+      <w:numFmt w:val="lowerLetter"/>
+      <w:lvlText w:val="%5."/>
+      <w:lvlJc w:val="left"/>
+      <w:pPr>
+        <w:ind w:left="3960" w:hanging="360"/>
+      </w:pPr>
+    </w:lvl>
+    <w:lvl w:ilvl="5" w:tplc="0409001B" w:tentative="1">
+      <w:start w:val="1"/>
+      <w:numFmt w:val="lowerRoman"/>
+      <w:lvlText w:val="%6."/>
+      <w:lvlJc w:val="right"/>
+      <w:pPr>
+        <w:ind w:left="4680" w:hanging="180"/>
+      </w:pPr>
+    </w:lvl>
+    <w:lvl w:ilvl="6" w:tplc="0409000F" w:tentative="1">
+      <w:start w:val="1"/>
+      <w:numFmt w:val="decimal"/>
+      <w:lvlText w:val="%7."/>
+      <w:lvlJc w:val="left"/>
+      <w:pPr>
+        <w:ind w:left="5400" w:hanging="360"/>
+      </w:pPr>
+    </w:lvl>
+    <w:lvl w:ilvl="7" w:tplc="04090019" w:tentative="1">
+      <w:start w:val="1"/>
+      <w:numFmt w:val="lowerLetter"/>
+      <w:lvlText w:val="%8."/>
+      <w:lvlJc w:val="left"/>
+      <w:pPr>
+        <w:ind w:left="6120" w:hanging="360"/>
+      </w:pPr>
+    </w:lvl>
+    <w:lvl w:ilvl="8" w:tplc="0409001B" w:tentative="1">
+      <w:start w:val="1"/>
+      <w:numFmt w:val="lowerRoman"/>
+      <w:lvlText w:val="%9."/>
+      <w:lvlJc w:val="right"/>
+      <w:pPr>
+        <w:ind w:left="6840" w:hanging="180"/>
+      </w:pPr>
+    </w:lvl>
+  </w:abstractNum>
+  <w:abstractNum w:abstractNumId="2" w15:restartNumberingAfterBreak="0">
     <w:nsid w:val="456C0C69"/>
     <w:multiLevelType w:val="hybridMultilevel"/>
     <w:tmpl w:val="7938CE84"/>
@@ -564,6 +654,9 @@
     <w:abstractNumId w:val="0"/>
   </w:num>
   <w:num w:numId="2" w16cid:durableId="821853504">
+    <w:abstractNumId w:val="2"/>
+  </w:num>
+  <w:num w:numId="3" w16cid:durableId="314915874">
     <w:abstractNumId w:val="1"/>
   </w:num>
 </w:numbering>

</xml_diff>

<commit_message>
feat: add sliding to player
</commit_message>
<xml_diff>
--- a/Requirements.docx
+++ b/Requirements.docx
@@ -139,7 +139,23 @@
           <w:sz w:val="28"/>
           <w:szCs w:val="28"/>
         </w:rPr>
-        <w:t>objects (player – coins(Pepsi cans) – obstacles(jump over) , obstacles(slide down) , college buildings).</w:t>
+        <w:t xml:space="preserve">objects (player – Pepsi cans – </w:t>
+      </w:r>
+      <w:proofErr w:type="gramStart"/>
+      <w:r>
+        <w:rPr>
+          <w:sz w:val="28"/>
+          <w:szCs w:val="28"/>
+        </w:rPr>
+        <w:t>obstacles(</w:t>
+      </w:r>
+      <w:proofErr w:type="gramEnd"/>
+      <w:r>
+        <w:rPr>
+          <w:sz w:val="28"/>
+          <w:szCs w:val="28"/>
+        </w:rPr>
+        <w:t>jump over) , obstacles(slide down) , college buildings).</w:t>
       </w:r>
     </w:p>
     <w:p>
@@ -445,6 +461,183 @@
           <w:szCs w:val="28"/>
         </w:rPr>
         <w:t>Pepsi man motion graphics</w:t>
+      </w:r>
+    </w:p>
+    <w:p>
+      <w:pPr>
+        <w:ind w:left="720"/>
+        <w:rPr>
+          <w:sz w:val="28"/>
+          <w:szCs w:val="28"/>
+        </w:rPr>
+      </w:pPr>
+    </w:p>
+    <w:p>
+      <w:pPr>
+        <w:ind w:left="720"/>
+        <w:rPr>
+          <w:sz w:val="28"/>
+          <w:szCs w:val="28"/>
+        </w:rPr>
+      </w:pPr>
+      <w:r>
+        <w:rPr>
+          <w:sz w:val="28"/>
+          <w:szCs w:val="28"/>
+        </w:rPr>
+        <w:t>Improvements:</w:t>
+      </w:r>
+    </w:p>
+    <w:p>
+      <w:pPr>
+        <w:pStyle w:val="ListParagraph"/>
+        <w:numPr>
+          <w:ilvl w:val="0"/>
+          <w:numId w:val="4"/>
+        </w:numPr>
+        <w:rPr>
+          <w:sz w:val="28"/>
+          <w:szCs w:val="28"/>
+        </w:rPr>
+      </w:pPr>
+      <w:r>
+        <w:rPr>
+          <w:sz w:val="28"/>
+          <w:szCs w:val="28"/>
+        </w:rPr>
+        <w:t xml:space="preserve">Collision with </w:t>
+      </w:r>
+      <w:proofErr w:type="spellStart"/>
+      <w:r>
+        <w:rPr>
+          <w:sz w:val="28"/>
+          <w:szCs w:val="28"/>
+        </w:rPr>
+        <w:t>pepsi</w:t>
+      </w:r>
+      <w:proofErr w:type="spellEnd"/>
+      <w:r>
+        <w:rPr>
+          <w:sz w:val="28"/>
+          <w:szCs w:val="28"/>
+        </w:rPr>
+        <w:t xml:space="preserve"> </w:t>
+      </w:r>
+    </w:p>
+    <w:p>
+      <w:pPr>
+        <w:pStyle w:val="ListParagraph"/>
+        <w:numPr>
+          <w:ilvl w:val="1"/>
+          <w:numId w:val="4"/>
+        </w:numPr>
+        <w:rPr>
+          <w:sz w:val="28"/>
+          <w:szCs w:val="28"/>
+        </w:rPr>
+      </w:pPr>
+      <w:r>
+        <w:rPr>
+          <w:sz w:val="28"/>
+          <w:szCs w:val="28"/>
+        </w:rPr>
+        <w:t xml:space="preserve">If collided make </w:t>
+      </w:r>
+      <w:proofErr w:type="spellStart"/>
+      <w:r>
+        <w:rPr>
+          <w:sz w:val="28"/>
+          <w:szCs w:val="28"/>
+        </w:rPr>
+        <w:t>pepsi</w:t>
+      </w:r>
+      <w:proofErr w:type="spellEnd"/>
+      <w:r>
+        <w:rPr>
+          <w:sz w:val="28"/>
+          <w:szCs w:val="28"/>
+        </w:rPr>
+        <w:t xml:space="preserve"> fly away to top of screen then increase power bar.</w:t>
+      </w:r>
+    </w:p>
+    <w:p>
+      <w:pPr>
+        <w:pStyle w:val="ListParagraph"/>
+        <w:numPr>
+          <w:ilvl w:val="1"/>
+          <w:numId w:val="4"/>
+        </w:numPr>
+        <w:rPr>
+          <w:sz w:val="28"/>
+          <w:szCs w:val="28"/>
+        </w:rPr>
+      </w:pPr>
+      <w:r>
+        <w:rPr>
+          <w:sz w:val="28"/>
+          <w:szCs w:val="28"/>
+        </w:rPr>
+        <w:t>Add system make can fly up to screen then system take it to be repeated.</w:t>
+      </w:r>
+    </w:p>
+    <w:p>
+      <w:pPr>
+        <w:pStyle w:val="ListParagraph"/>
+        <w:numPr>
+          <w:ilvl w:val="0"/>
+          <w:numId w:val="4"/>
+        </w:numPr>
+        <w:rPr>
+          <w:sz w:val="28"/>
+          <w:szCs w:val="28"/>
+        </w:rPr>
+      </w:pPr>
+      <w:r>
+        <w:rPr>
+          <w:sz w:val="28"/>
+          <w:szCs w:val="28"/>
+        </w:rPr>
+        <w:t>Jump</w:t>
+      </w:r>
+    </w:p>
+    <w:p>
+      <w:pPr>
+        <w:pStyle w:val="ListParagraph"/>
+        <w:numPr>
+          <w:ilvl w:val="1"/>
+          <w:numId w:val="4"/>
+        </w:numPr>
+        <w:rPr>
+          <w:sz w:val="28"/>
+          <w:szCs w:val="28"/>
+        </w:rPr>
+      </w:pPr>
+      <w:r>
+        <w:rPr>
+          <w:sz w:val="28"/>
+          <w:szCs w:val="28"/>
+        </w:rPr>
+        <w:t>If jump allow movement left or right.</w:t>
+      </w:r>
+    </w:p>
+    <w:p>
+      <w:pPr>
+        <w:pStyle w:val="ListParagraph"/>
+        <w:numPr>
+          <w:ilvl w:val="1"/>
+          <w:numId w:val="4"/>
+        </w:numPr>
+        <w:rPr>
+          <w:sz w:val="28"/>
+          <w:szCs w:val="28"/>
+        </w:rPr>
+      </w:pPr>
+      <w:r>
+        <w:rPr>
+          <w:sz w:val="28"/>
+          <w:szCs w:val="28"/>
+        </w:rPr>
+        <w:t>No obstacle should appear while fly after jumping over an obstacle (will immediately die).</w:t>
       </w:r>
     </w:p>
     <w:sectPr>
@@ -638,6 +831,95 @@
     </w:lvl>
   </w:abstractNum>
   <w:abstractNum w:abstractNumId="2" w15:restartNumberingAfterBreak="0">
+    <w:nsid w:val="2E024B85"/>
+    <w:multiLevelType w:val="hybridMultilevel"/>
+    <w:tmpl w:val="416E87EA"/>
+    <w:lvl w:ilvl="0" w:tplc="556C9902">
+      <w:start w:val="1"/>
+      <w:numFmt w:val="decimal"/>
+      <w:lvlText w:val="%1)"/>
+      <w:lvlJc w:val="left"/>
+      <w:pPr>
+        <w:ind w:left="1080" w:hanging="360"/>
+      </w:pPr>
+      <w:rPr>
+        <w:rFonts w:hint="default"/>
+      </w:rPr>
+    </w:lvl>
+    <w:lvl w:ilvl="1" w:tplc="08090019">
+      <w:start w:val="1"/>
+      <w:numFmt w:val="lowerLetter"/>
+      <w:lvlText w:val="%2."/>
+      <w:lvlJc w:val="left"/>
+      <w:pPr>
+        <w:ind w:left="1800" w:hanging="360"/>
+      </w:pPr>
+    </w:lvl>
+    <w:lvl w:ilvl="2" w:tplc="0809001B" w:tentative="1">
+      <w:start w:val="1"/>
+      <w:numFmt w:val="lowerRoman"/>
+      <w:lvlText w:val="%3."/>
+      <w:lvlJc w:val="right"/>
+      <w:pPr>
+        <w:ind w:left="2520" w:hanging="180"/>
+      </w:pPr>
+    </w:lvl>
+    <w:lvl w:ilvl="3" w:tplc="0809000F" w:tentative="1">
+      <w:start w:val="1"/>
+      <w:numFmt w:val="decimal"/>
+      <w:lvlText w:val="%4."/>
+      <w:lvlJc w:val="left"/>
+      <w:pPr>
+        <w:ind w:left="3240" w:hanging="360"/>
+      </w:pPr>
+    </w:lvl>
+    <w:lvl w:ilvl="4" w:tplc="08090019" w:tentative="1">
+      <w:start w:val="1"/>
+      <w:numFmt w:val="lowerLetter"/>
+      <w:lvlText w:val="%5."/>
+      <w:lvlJc w:val="left"/>
+      <w:pPr>
+        <w:ind w:left="3960" w:hanging="360"/>
+      </w:pPr>
+    </w:lvl>
+    <w:lvl w:ilvl="5" w:tplc="0809001B" w:tentative="1">
+      <w:start w:val="1"/>
+      <w:numFmt w:val="lowerRoman"/>
+      <w:lvlText w:val="%6."/>
+      <w:lvlJc w:val="right"/>
+      <w:pPr>
+        <w:ind w:left="4680" w:hanging="180"/>
+      </w:pPr>
+    </w:lvl>
+    <w:lvl w:ilvl="6" w:tplc="0809000F" w:tentative="1">
+      <w:start w:val="1"/>
+      <w:numFmt w:val="decimal"/>
+      <w:lvlText w:val="%7."/>
+      <w:lvlJc w:val="left"/>
+      <w:pPr>
+        <w:ind w:left="5400" w:hanging="360"/>
+      </w:pPr>
+    </w:lvl>
+    <w:lvl w:ilvl="7" w:tplc="08090019" w:tentative="1">
+      <w:start w:val="1"/>
+      <w:numFmt w:val="lowerLetter"/>
+      <w:lvlText w:val="%8."/>
+      <w:lvlJc w:val="left"/>
+      <w:pPr>
+        <w:ind w:left="6120" w:hanging="360"/>
+      </w:pPr>
+    </w:lvl>
+    <w:lvl w:ilvl="8" w:tplc="0809001B" w:tentative="1">
+      <w:start w:val="1"/>
+      <w:numFmt w:val="lowerRoman"/>
+      <w:lvlText w:val="%9."/>
+      <w:lvlJc w:val="right"/>
+      <w:pPr>
+        <w:ind w:left="6840" w:hanging="180"/>
+      </w:pPr>
+    </w:lvl>
+  </w:abstractNum>
+  <w:abstractNum w:abstractNumId="3" w15:restartNumberingAfterBreak="0">
     <w:nsid w:val="456C0C69"/>
     <w:multiLevelType w:val="hybridMultilevel"/>
     <w:tmpl w:val="7938CE84"/>
@@ -754,10 +1036,13 @@
     <w:abstractNumId w:val="0"/>
   </w:num>
   <w:num w:numId="2" w16cid:durableId="821853504">
-    <w:abstractNumId w:val="2"/>
+    <w:abstractNumId w:val="3"/>
   </w:num>
   <w:num w:numId="3" w16cid:durableId="314915874">
     <w:abstractNumId w:val="1"/>
+  </w:num>
+  <w:num w:numId="4" w16cid:durableId="747925922">
+    <w:abstractNumId w:val="2"/>
   </w:num>
 </w:numbering>
 </file>

</xml_diff>